<commit_message>
Complementação dos Contratos de Operação
</commit_message>
<xml_diff>
--- a/Contratos de Operação do Sistema.docx
+++ b/Contratos de Operação do Sistema.docx
@@ -360,10 +360,7 @@
               <w:spacing w:after="120"/>
             </w:pPr>
             <w:r>
-              <w:t>Número da Placa</w:t>
-            </w:r>
-            <w:r>
-              <w:t xml:space="preserve"> Informado</w:t>
+              <w:t>Número da Placa Informado</w:t>
             </w:r>
           </w:p>
         </w:tc>
@@ -747,6 +744,9 @@
             <w:pPr>
               <w:spacing w:after="120"/>
             </w:pPr>
+            <w:r>
+              <w:t>UC03</w:t>
+            </w:r>
           </w:p>
         </w:tc>
       </w:tr>
@@ -778,6 +778,9 @@
             <w:pPr>
               <w:spacing w:after="120"/>
             </w:pPr>
+            <w:r>
+              <w:t>Usuário autenticado. Se veículo de Funcionário, Funcionário cadastrado.</w:t>
+            </w:r>
           </w:p>
         </w:tc>
       </w:tr>
@@ -955,6 +958,7 @@
               <w:rPr>
                 <w:b/>
               </w:rPr>
+              <w:lastRenderedPageBreak/>
               <w:t>Referências</w:t>
             </w:r>
           </w:p>
@@ -967,6 +971,9 @@
             <w:pPr>
               <w:spacing w:after="120"/>
             </w:pPr>
+            <w:r>
+              <w:t>UC03</w:t>
+            </w:r>
           </w:p>
         </w:tc>
       </w:tr>
@@ -986,7 +993,6 @@
               <w:rPr>
                 <w:b/>
               </w:rPr>
-              <w:lastRenderedPageBreak/>
               <w:t>Pré-Condições</w:t>
             </w:r>
           </w:p>
@@ -999,6 +1005,9 @@
             <w:pPr>
               <w:spacing w:after="120"/>
             </w:pPr>
+            <w:r>
+              <w:t>Interface I01 exibida com tipo preenchido</w:t>
+            </w:r>
           </w:p>
         </w:tc>
       </w:tr>
@@ -1167,8 +1176,6 @@
             <w:r>
               <w:t>Mensagem de sucesso foi exibida</w:t>
             </w:r>
-            <w:bookmarkStart w:id="0" w:name="_GoBack"/>
-            <w:bookmarkEnd w:id="0"/>
           </w:p>
         </w:tc>
       </w:tr>
@@ -1222,8 +1229,8 @@
         <w:tblLook w:val="04A0" w:firstRow="1" w:lastRow="0" w:firstColumn="1" w:lastColumn="0" w:noHBand="0" w:noVBand="1"/>
       </w:tblPr>
       <w:tblGrid>
-        <w:gridCol w:w="2055"/>
-        <w:gridCol w:w="6665"/>
+        <w:gridCol w:w="2042"/>
+        <w:gridCol w:w="6678"/>
       </w:tblGrid>
       <w:tr>
         <w:tc>
@@ -1294,6 +1301,9 @@
             <w:pPr>
               <w:spacing w:after="120"/>
             </w:pPr>
+            <w:r>
+              <w:t>UC04</w:t>
+            </w:r>
           </w:p>
         </w:tc>
       </w:tr>
@@ -1325,6 +1335,9 @@
             <w:pPr>
               <w:spacing w:after="120"/>
             </w:pPr>
+            <w:r>
+              <w:t>Veículo parado em frente à cancela</w:t>
+            </w:r>
           </w:p>
         </w:tc>
       </w:tr>
@@ -1353,8 +1366,15 @@
           </w:tcPr>
           <w:p>
             <w:pPr>
-              <w:ind w:left="720"/>
-            </w:pPr>
+              <w:pStyle w:val="PargrafodaLista"/>
+              <w:numPr>
+                <w:ilvl w:val="0"/>
+                <w:numId w:val="2"/>
+              </w:numPr>
+            </w:pPr>
+            <w:r>
+              <w:t>Número da Placa Solicitado</w:t>
+            </w:r>
           </w:p>
         </w:tc>
       </w:tr>
@@ -1367,8 +1387,8 @@
         <w:tblLook w:val="04A0" w:firstRow="1" w:lastRow="0" w:firstColumn="1" w:lastColumn="0" w:noHBand="0" w:noVBand="1"/>
       </w:tblPr>
       <w:tblGrid>
-        <w:gridCol w:w="2082"/>
-        <w:gridCol w:w="6638"/>
+        <w:gridCol w:w="1802"/>
+        <w:gridCol w:w="6918"/>
       </w:tblGrid>
       <w:tr>
         <w:tc>
@@ -1406,13 +1426,7 @@
             <w:proofErr w:type="spellEnd"/>
             <w:proofErr w:type="gramEnd"/>
             <w:r>
-              <w:t>(</w:t>
-            </w:r>
-            <w:r>
-              <w:t>placa</w:t>
-            </w:r>
-            <w:r>
-              <w:t>)</w:t>
+              <w:t>(placa)</w:t>
             </w:r>
           </w:p>
         </w:tc>
@@ -1445,6 +1459,9 @@
             <w:pPr>
               <w:spacing w:after="120"/>
             </w:pPr>
+            <w:r>
+              <w:t>UC04</w:t>
+            </w:r>
           </w:p>
         </w:tc>
       </w:tr>
@@ -1476,6 +1493,9 @@
             <w:pPr>
               <w:spacing w:after="120"/>
             </w:pPr>
+            <w:r>
+              <w:t>Número da placa informado.</w:t>
+            </w:r>
           </w:p>
         </w:tc>
       </w:tr>
@@ -1504,8 +1524,335 @@
           </w:tcPr>
           <w:p>
             <w:pPr>
-              <w:ind w:left="720"/>
-            </w:pPr>
+              <w:pStyle w:val="PargrafodaLista"/>
+              <w:numPr>
+                <w:ilvl w:val="0"/>
+                <w:numId w:val="2"/>
+              </w:numPr>
+            </w:pPr>
+            <w:r>
+              <w:t xml:space="preserve">A instância v de Veículo onde </w:t>
+            </w:r>
+            <w:proofErr w:type="spellStart"/>
+            <w:r>
+              <w:t>v.placa</w:t>
+            </w:r>
+            <w:proofErr w:type="spellEnd"/>
+            <w:r>
+              <w:t xml:space="preserve"> = placa foi obtida.</w:t>
+            </w:r>
+          </w:p>
+          <w:p>
+            <w:pPr>
+              <w:pStyle w:val="PargrafodaLista"/>
+              <w:numPr>
+                <w:ilvl w:val="0"/>
+                <w:numId w:val="2"/>
+              </w:numPr>
+            </w:pPr>
+            <w:r>
+              <w:t xml:space="preserve">Se v é instância de </w:t>
+            </w:r>
+            <w:proofErr w:type="spellStart"/>
+            <w:proofErr w:type="gramStart"/>
+            <w:r>
+              <w:t>VeiculoEmpresa</w:t>
+            </w:r>
+            <w:proofErr w:type="spellEnd"/>
+            <w:proofErr w:type="gramEnd"/>
+            <w:r>
+              <w:t xml:space="preserve">, então retorna </w:t>
+            </w:r>
+            <w:proofErr w:type="spellStart"/>
+            <w:r>
+              <w:t>veiculoLiberado</w:t>
+            </w:r>
+            <w:proofErr w:type="spellEnd"/>
+            <w:r>
+              <w:t xml:space="preserve"> = </w:t>
+            </w:r>
+            <w:proofErr w:type="spellStart"/>
+            <w:r>
+              <w:t>true</w:t>
+            </w:r>
+            <w:proofErr w:type="spellEnd"/>
+            <w:r>
+              <w:t>;</w:t>
+            </w:r>
+          </w:p>
+          <w:p>
+            <w:pPr>
+              <w:pStyle w:val="PargrafodaLista"/>
+              <w:numPr>
+                <w:ilvl w:val="0"/>
+                <w:numId w:val="2"/>
+              </w:numPr>
+            </w:pPr>
+            <w:r>
+              <w:t xml:space="preserve">Se v é instância de </w:t>
+            </w:r>
+            <w:proofErr w:type="spellStart"/>
+            <w:proofErr w:type="gramStart"/>
+            <w:r>
+              <w:t>VeiculoFuncionario</w:t>
+            </w:r>
+            <w:proofErr w:type="spellEnd"/>
+            <w:proofErr w:type="gramEnd"/>
+          </w:p>
+          <w:p>
+            <w:pPr>
+              <w:pStyle w:val="PargrafodaLista"/>
+              <w:numPr>
+                <w:ilvl w:val="1"/>
+                <w:numId w:val="2"/>
+              </w:numPr>
+            </w:pPr>
+            <w:r>
+              <w:t xml:space="preserve">A instância f de </w:t>
+            </w:r>
+            <w:proofErr w:type="spellStart"/>
+            <w:r>
+              <w:t>Funcionario</w:t>
+            </w:r>
+            <w:proofErr w:type="spellEnd"/>
+            <w:r>
+              <w:t xml:space="preserve"> associada a v foi obtida.</w:t>
+            </w:r>
+          </w:p>
+          <w:p>
+            <w:pPr>
+              <w:pStyle w:val="PargrafodaLista"/>
+              <w:numPr>
+                <w:ilvl w:val="1"/>
+                <w:numId w:val="2"/>
+              </w:numPr>
+            </w:pPr>
+            <w:r>
+              <w:t xml:space="preserve">A outra instância </w:t>
+            </w:r>
+            <w:proofErr w:type="spellStart"/>
+            <w:r>
+              <w:t>vf</w:t>
+            </w:r>
+            <w:proofErr w:type="spellEnd"/>
+            <w:r>
+              <w:t xml:space="preserve"> </w:t>
+            </w:r>
+            <w:proofErr w:type="spellStart"/>
+            <w:proofErr w:type="gramStart"/>
+            <w:r>
+              <w:t>deVeiculoFuncionario</w:t>
+            </w:r>
+            <w:proofErr w:type="spellEnd"/>
+            <w:proofErr w:type="gramEnd"/>
+            <w:r>
+              <w:t xml:space="preserve">, onde </w:t>
+            </w:r>
+            <w:proofErr w:type="spellStart"/>
+            <w:r>
+              <w:t>vf.funcionario</w:t>
+            </w:r>
+            <w:proofErr w:type="spellEnd"/>
+            <w:r>
+              <w:t xml:space="preserve"> = f foi obtida (caso exista).</w:t>
+            </w:r>
+          </w:p>
+          <w:p>
+            <w:pPr>
+              <w:pStyle w:val="PargrafodaLista"/>
+              <w:numPr>
+                <w:ilvl w:val="1"/>
+                <w:numId w:val="2"/>
+              </w:numPr>
+            </w:pPr>
+            <w:r>
+              <w:t xml:space="preserve">O sistema verificou que não existe instância m de </w:t>
+            </w:r>
+            <w:proofErr w:type="spellStart"/>
+            <w:r>
+              <w:t>Movimentacao</w:t>
+            </w:r>
+            <w:proofErr w:type="spellEnd"/>
+            <w:r>
+              <w:t xml:space="preserve"> associada </w:t>
+            </w:r>
+            <w:proofErr w:type="gramStart"/>
+            <w:r>
+              <w:t>a</w:t>
+            </w:r>
+            <w:proofErr w:type="gramEnd"/>
+            <w:r>
+              <w:t xml:space="preserve"> </w:t>
+            </w:r>
+            <w:proofErr w:type="spellStart"/>
+            <w:r>
+              <w:t>vf</w:t>
+            </w:r>
+            <w:proofErr w:type="spellEnd"/>
+            <w:r>
+              <w:t xml:space="preserve">, onde </w:t>
+            </w:r>
+            <w:proofErr w:type="spellStart"/>
+            <w:r>
+              <w:t>m.dataHora</w:t>
+            </w:r>
+            <w:proofErr w:type="spellEnd"/>
+            <w:r>
+              <w:t xml:space="preserve"> pertence à data atual, e m.tipoMovimentacao.descricao</w:t>
+            </w:r>
+            <w:bookmarkStart w:id="0" w:name="_GoBack"/>
+            <w:bookmarkEnd w:id="0"/>
+            <w:r>
+              <w:t xml:space="preserve"> = ENTRADA</w:t>
+            </w:r>
+          </w:p>
+          <w:p>
+            <w:pPr>
+              <w:pStyle w:val="PargrafodaLista"/>
+              <w:numPr>
+                <w:ilvl w:val="1"/>
+                <w:numId w:val="2"/>
+              </w:numPr>
+            </w:pPr>
+            <w:r>
+              <w:t xml:space="preserve">Se </w:t>
+            </w:r>
+            <w:proofErr w:type="spellStart"/>
+            <w:r>
+              <w:t>f.deficiente</w:t>
+            </w:r>
+            <w:proofErr w:type="spellEnd"/>
+            <w:r>
+              <w:t xml:space="preserve"> = false</w:t>
+            </w:r>
+          </w:p>
+          <w:p>
+            <w:pPr>
+              <w:pStyle w:val="PargrafodaLista"/>
+              <w:numPr>
+                <w:ilvl w:val="2"/>
+                <w:numId w:val="2"/>
+              </w:numPr>
+            </w:pPr>
+            <w:r>
+              <w:t xml:space="preserve">Se existe pelo menos uma instância v de Vaga onde </w:t>
+            </w:r>
+            <w:proofErr w:type="spellStart"/>
+            <w:r>
+              <w:t>v.</w:t>
+            </w:r>
+            <w:proofErr w:type="gramStart"/>
+            <w:r>
+              <w:t>tipoVaga</w:t>
+            </w:r>
+            <w:proofErr w:type="gramEnd"/>
+            <w:r>
+              <w:t>.descVaga</w:t>
+            </w:r>
+            <w:proofErr w:type="spellEnd"/>
+            <w:r>
+              <w:t xml:space="preserve"> = FUNCIONARIO e </w:t>
+            </w:r>
+            <w:proofErr w:type="spellStart"/>
+            <w:r>
+              <w:t>v.livre</w:t>
+            </w:r>
+            <w:proofErr w:type="spellEnd"/>
+            <w:r>
+              <w:t>=</w:t>
+            </w:r>
+            <w:proofErr w:type="spellStart"/>
+            <w:r>
+              <w:t>true</w:t>
+            </w:r>
+            <w:proofErr w:type="spellEnd"/>
+            <w:r>
+              <w:t xml:space="preserve">, então </w:t>
+            </w:r>
+            <w:proofErr w:type="spellStart"/>
+            <w:r>
+              <w:t>veiculoLiberado</w:t>
+            </w:r>
+            <w:proofErr w:type="spellEnd"/>
+            <w:r>
+              <w:t xml:space="preserve"> = </w:t>
+            </w:r>
+            <w:proofErr w:type="spellStart"/>
+            <w:r>
+              <w:t>true</w:t>
+            </w:r>
+            <w:proofErr w:type="spellEnd"/>
+            <w:r>
+              <w:t>;</w:t>
+            </w:r>
+          </w:p>
+          <w:p>
+            <w:pPr>
+              <w:pStyle w:val="PargrafodaLista"/>
+              <w:numPr>
+                <w:ilvl w:val="2"/>
+                <w:numId w:val="2"/>
+              </w:numPr>
+            </w:pPr>
+            <w:r>
+              <w:t xml:space="preserve">Senão, </w:t>
+            </w:r>
+            <w:proofErr w:type="spellStart"/>
+            <w:proofErr w:type="gramStart"/>
+            <w:r>
+              <w:t>veiculoLiberado</w:t>
+            </w:r>
+            <w:proofErr w:type="spellEnd"/>
+            <w:proofErr w:type="gramEnd"/>
+            <w:r>
+              <w:t xml:space="preserve"> = false</w:t>
+            </w:r>
+          </w:p>
+          <w:p>
+            <w:pPr>
+              <w:pStyle w:val="PargrafodaLista"/>
+              <w:numPr>
+                <w:ilvl w:val="1"/>
+                <w:numId w:val="2"/>
+              </w:numPr>
+            </w:pPr>
+            <w:r>
+              <w:t xml:space="preserve">Se </w:t>
+            </w:r>
+            <w:proofErr w:type="spellStart"/>
+            <w:r>
+              <w:t>f.deficiente</w:t>
+            </w:r>
+            <w:proofErr w:type="spellEnd"/>
+            <w:r>
+              <w:t xml:space="preserve"> = </w:t>
+            </w:r>
+            <w:proofErr w:type="spellStart"/>
+            <w:r>
+              <w:t>true</w:t>
+            </w:r>
+            <w:proofErr w:type="spellEnd"/>
+            <w:r>
+              <w:t xml:space="preserve">, </w:t>
+            </w:r>
+            <w:proofErr w:type="spellStart"/>
+            <w:proofErr w:type="gramStart"/>
+            <w:r>
+              <w:t>veiculoLiberado</w:t>
+            </w:r>
+            <w:proofErr w:type="spellEnd"/>
+            <w:proofErr w:type="gramEnd"/>
+            <w:r>
+              <w:t xml:space="preserve"> = </w:t>
+            </w:r>
+            <w:proofErr w:type="spellStart"/>
+            <w:r>
+              <w:t>true</w:t>
+            </w:r>
+            <w:proofErr w:type="spellEnd"/>
+            <w:r>
+              <w:t>.</w:t>
+            </w:r>
           </w:p>
         </w:tc>
       </w:tr>
@@ -1524,6 +1871,119 @@
 <file path=word/numbering.xml><?xml version="1.0" encoding="utf-8"?>
 <w:numbering xmlns:wpc="http://schemas.microsoft.com/office/word/2010/wordprocessingCanvas" xmlns:mc="http://schemas.openxmlformats.org/markup-compatibility/2006" xmlns:o="urn:schemas-microsoft-com:office:office" xmlns:r="http://schemas.openxmlformats.org/officeDocument/2006/relationships" xmlns:m="http://schemas.openxmlformats.org/officeDocument/2006/math" xmlns:v="urn:schemas-microsoft-com:vml" xmlns:wp14="http://schemas.microsoft.com/office/word/2010/wordprocessingDrawing" xmlns:wp="http://schemas.openxmlformats.org/drawingml/2006/wordprocessingDrawing" xmlns:w10="urn:schemas-microsoft-com:office:word" xmlns:w="http://schemas.openxmlformats.org/wordprocessingml/2006/main" xmlns:w14="http://schemas.microsoft.com/office/word/2010/wordml" xmlns:wpg="http://schemas.microsoft.com/office/word/2010/wordprocessingGroup" xmlns:wpi="http://schemas.microsoft.com/office/word/2010/wordprocessingInk" xmlns:wne="http://schemas.microsoft.com/office/word/2006/wordml" xmlns:wps="http://schemas.microsoft.com/office/word/2010/wordprocessingShape" mc:Ignorable="w14 wp14">
   <w:abstractNum w:abstractNumId="0">
+    <w:nsid w:val="1602036A"/>
+    <w:multiLevelType w:val="hybridMultilevel"/>
+    <w:tmpl w:val="ABD0FA8C"/>
+    <w:lvl w:ilvl="0" w:tplc="04160001">
+      <w:start w:val="1"/>
+      <w:numFmt w:val="bullet"/>
+      <w:lvlText w:val=""/>
+      <w:lvlJc w:val="left"/>
+      <w:pPr>
+        <w:ind w:left="1440" w:hanging="360"/>
+      </w:pPr>
+      <w:rPr>
+        <w:rFonts w:ascii="Symbol" w:hAnsi="Symbol" w:hint="default"/>
+      </w:rPr>
+    </w:lvl>
+    <w:lvl w:ilvl="1" w:tplc="04160003">
+      <w:start w:val="1"/>
+      <w:numFmt w:val="bullet"/>
+      <w:lvlText w:val="o"/>
+      <w:lvlJc w:val="left"/>
+      <w:pPr>
+        <w:ind w:left="2160" w:hanging="360"/>
+      </w:pPr>
+      <w:rPr>
+        <w:rFonts w:ascii="Courier New" w:hAnsi="Courier New" w:cs="Courier New" w:hint="default"/>
+      </w:rPr>
+    </w:lvl>
+    <w:lvl w:ilvl="2" w:tplc="04160005">
+      <w:start w:val="1"/>
+      <w:numFmt w:val="bullet"/>
+      <w:lvlText w:val=""/>
+      <w:lvlJc w:val="left"/>
+      <w:pPr>
+        <w:ind w:left="2880" w:hanging="360"/>
+      </w:pPr>
+      <w:rPr>
+        <w:rFonts w:ascii="Wingdings" w:hAnsi="Wingdings" w:hint="default"/>
+      </w:rPr>
+    </w:lvl>
+    <w:lvl w:ilvl="3" w:tplc="04160001" w:tentative="1">
+      <w:start w:val="1"/>
+      <w:numFmt w:val="bullet"/>
+      <w:lvlText w:val=""/>
+      <w:lvlJc w:val="left"/>
+      <w:pPr>
+        <w:ind w:left="3600" w:hanging="360"/>
+      </w:pPr>
+      <w:rPr>
+        <w:rFonts w:ascii="Symbol" w:hAnsi="Symbol" w:hint="default"/>
+      </w:rPr>
+    </w:lvl>
+    <w:lvl w:ilvl="4" w:tplc="04160003" w:tentative="1">
+      <w:start w:val="1"/>
+      <w:numFmt w:val="bullet"/>
+      <w:lvlText w:val="o"/>
+      <w:lvlJc w:val="left"/>
+      <w:pPr>
+        <w:ind w:left="4320" w:hanging="360"/>
+      </w:pPr>
+      <w:rPr>
+        <w:rFonts w:ascii="Courier New" w:hAnsi="Courier New" w:cs="Courier New" w:hint="default"/>
+      </w:rPr>
+    </w:lvl>
+    <w:lvl w:ilvl="5" w:tplc="04160005" w:tentative="1">
+      <w:start w:val="1"/>
+      <w:numFmt w:val="bullet"/>
+      <w:lvlText w:val=""/>
+      <w:lvlJc w:val="left"/>
+      <w:pPr>
+        <w:ind w:left="5040" w:hanging="360"/>
+      </w:pPr>
+      <w:rPr>
+        <w:rFonts w:ascii="Wingdings" w:hAnsi="Wingdings" w:hint="default"/>
+      </w:rPr>
+    </w:lvl>
+    <w:lvl w:ilvl="6" w:tplc="04160001" w:tentative="1">
+      <w:start w:val="1"/>
+      <w:numFmt w:val="bullet"/>
+      <w:lvlText w:val=""/>
+      <w:lvlJc w:val="left"/>
+      <w:pPr>
+        <w:ind w:left="5760" w:hanging="360"/>
+      </w:pPr>
+      <w:rPr>
+        <w:rFonts w:ascii="Symbol" w:hAnsi="Symbol" w:hint="default"/>
+      </w:rPr>
+    </w:lvl>
+    <w:lvl w:ilvl="7" w:tplc="04160003" w:tentative="1">
+      <w:start w:val="1"/>
+      <w:numFmt w:val="bullet"/>
+      <w:lvlText w:val="o"/>
+      <w:lvlJc w:val="left"/>
+      <w:pPr>
+        <w:ind w:left="6480" w:hanging="360"/>
+      </w:pPr>
+      <w:rPr>
+        <w:rFonts w:ascii="Courier New" w:hAnsi="Courier New" w:cs="Courier New" w:hint="default"/>
+      </w:rPr>
+    </w:lvl>
+    <w:lvl w:ilvl="8" w:tplc="04160005" w:tentative="1">
+      <w:start w:val="1"/>
+      <w:numFmt w:val="bullet"/>
+      <w:lvlText w:val=""/>
+      <w:lvlJc w:val="left"/>
+      <w:pPr>
+        <w:ind w:left="7200" w:hanging="360"/>
+      </w:pPr>
+      <w:rPr>
+        <w:rFonts w:ascii="Wingdings" w:hAnsi="Wingdings" w:hint="default"/>
+      </w:rPr>
+    </w:lvl>
+  </w:abstractNum>
+  <w:abstractNum w:abstractNumId="1">
     <w:nsid w:val="1F8D19BA"/>
     <w:multiLevelType w:val="hybridMultilevel"/>
     <w:tmpl w:val="6E7272AC"/>
@@ -1637,6 +2097,9 @@
     </w:lvl>
   </w:abstractNum>
   <w:num w:numId="1">
+    <w:abstractNumId w:val="1"/>
+  </w:num>
+  <w:num w:numId="2">
     <w:abstractNumId w:val="0"/>
   </w:num>
 </w:numbering>

</xml_diff>

<commit_message>
Ajustes no modelo de classes e nos Contratos de Operação
</commit_message>
<xml_diff>
--- a/Contratos de Operação do Sistema.docx
+++ b/Contratos de Operação do Sistema.docx
@@ -1,6 +1,6 @@
 
 <file path=word/document.xml><?xml version="1.0" encoding="utf-8"?>
-<w:document xmlns:wpc="http://schemas.microsoft.com/office/word/2010/wordprocessingCanvas" xmlns:mc="http://schemas.openxmlformats.org/markup-compatibility/2006" xmlns:o="urn:schemas-microsoft-com:office:office" xmlns:r="http://schemas.openxmlformats.org/officeDocument/2006/relationships" xmlns:m="http://schemas.openxmlformats.org/officeDocument/2006/math" xmlns:v="urn:schemas-microsoft-com:vml" xmlns:wp14="http://schemas.microsoft.com/office/word/2010/wordprocessingDrawing" xmlns:wp="http://schemas.openxmlformats.org/drawingml/2006/wordprocessingDrawing" xmlns:w10="urn:schemas-microsoft-com:office:word" xmlns:w="http://schemas.openxmlformats.org/wordprocessingml/2006/main" xmlns:w14="http://schemas.microsoft.com/office/word/2010/wordml" xmlns:wpg="http://schemas.microsoft.com/office/word/2010/wordprocessingGroup" xmlns:wpi="http://schemas.microsoft.com/office/word/2010/wordprocessingInk" xmlns:wne="http://schemas.microsoft.com/office/word/2006/wordml" xmlns:wps="http://schemas.microsoft.com/office/word/2010/wordprocessingShape" mc:Ignorable="w14 wp14">
+<w:document xmlns:ve="http://schemas.openxmlformats.org/markup-compatibility/2006" xmlns:o="urn:schemas-microsoft-com:office:office" xmlns:r="http://schemas.openxmlformats.org/officeDocument/2006/relationships" xmlns:m="http://schemas.openxmlformats.org/officeDocument/2006/math" xmlns:v="urn:schemas-microsoft-com:vml" xmlns:wp="http://schemas.openxmlformats.org/drawingml/2006/wordprocessingDrawing" xmlns:w10="urn:schemas-microsoft-com:office:word" xmlns:w="http://schemas.openxmlformats.org/wordprocessingml/2006/main" xmlns:wne="http://schemas.microsoft.com/office/word/2006/wordml">
   <w:body>
     <w:p>
       <w:pPr>
@@ -89,7 +89,7 @@
       <w:tblPr>
         <w:tblStyle w:val="Tabelacomgrade"/>
         <w:tblW w:w="0" w:type="auto"/>
-        <w:tblLook w:val="04A0" w:firstRow="1" w:lastRow="0" w:firstColumn="1" w:lastColumn="0" w:noHBand="0" w:noVBand="1"/>
+        <w:tblLook w:val="04A0"/>
       </w:tblPr>
       <w:tblGrid>
         <w:gridCol w:w="2071"/>
@@ -199,9 +199,6 @@
               <w:spacing w:after="120"/>
             </w:pPr>
             <w:r>
-              <w:rPr>
-                <w:rFonts w:ascii="Arial" w:hAnsi="Arial" w:cs="Arial"/>
-              </w:rPr>
               <w:t>Veículo autenticado pelo UC04 – Autenticar Veículo</w:t>
             </w:r>
           </w:p>
@@ -250,7 +247,7 @@
       <w:tblPr>
         <w:tblStyle w:val="Tabelacomgrade"/>
         <w:tblW w:w="0" w:type="auto"/>
-        <w:tblLook w:val="04A0" w:firstRow="1" w:lastRow="0" w:firstColumn="1" w:lastColumn="0" w:noHBand="0" w:noVBand="1"/>
+        <w:tblLook w:val="04A0"/>
       </w:tblPr>
       <w:tblGrid>
         <w:gridCol w:w="2058"/>
@@ -407,11 +404,11 @@
             </w:r>
             <w:proofErr w:type="spellStart"/>
             <w:r>
-              <w:t>v.placa</w:t>
-            </w:r>
-            <w:proofErr w:type="spellEnd"/>
-            <w:r>
-              <w:t>=placa foi localizada</w:t>
+              <w:t>v.placa=placa</w:t>
+            </w:r>
+            <w:proofErr w:type="spellEnd"/>
+            <w:r>
+              <w:t xml:space="preserve"> foi localizada</w:t>
             </w:r>
           </w:p>
           <w:p>
@@ -455,22 +452,17 @@
             <w:r>
               <w:t>tipoVaga</w:t>
             </w:r>
-            <w:proofErr w:type="spellEnd"/>
             <w:proofErr w:type="gramEnd"/>
             <w:r>
-              <w:t xml:space="preserve">=t e </w:t>
-            </w:r>
-            <w:proofErr w:type="spellStart"/>
-            <w:r>
-              <w:t>v.livre</w:t>
-            </w:r>
-            <w:proofErr w:type="spellEnd"/>
-            <w:r>
-              <w:t>=</w:t>
-            </w:r>
-            <w:proofErr w:type="spellStart"/>
-            <w:r>
-              <w:t>true</w:t>
+              <w:t>=t</w:t>
+            </w:r>
+            <w:proofErr w:type="spellEnd"/>
+            <w:r>
+              <w:t xml:space="preserve"> e </w:t>
+            </w:r>
+            <w:proofErr w:type="spellStart"/>
+            <w:r>
+              <w:t>v.livre=true</w:t>
             </w:r>
             <w:proofErr w:type="spellEnd"/>
             <w:r>
@@ -492,12 +484,9 @@
             </w:r>
             <w:proofErr w:type="gramEnd"/>
             <w:r>
-              <w:t>livre</w:t>
-            </w:r>
-            <w:proofErr w:type="spellEnd"/>
-            <w:r>
-              <w:t>=false</w:t>
-            </w:r>
+              <w:t>livre=false</w:t>
+            </w:r>
+            <w:proofErr w:type="spellEnd"/>
           </w:p>
           <w:p>
             <w:pPr>
@@ -526,11 +515,11 @@
             </w:r>
             <w:proofErr w:type="gramEnd"/>
             <w:r>
-              <w:t>dataHora</w:t>
-            </w:r>
-            <w:proofErr w:type="spellEnd"/>
-            <w:r>
-              <w:t>=data e hora atuais</w:t>
+              <w:t>dataHora=data</w:t>
+            </w:r>
+            <w:proofErr w:type="spellEnd"/>
+            <w:r>
+              <w:t xml:space="preserve"> e hora atuais</w:t>
             </w:r>
           </w:p>
           <w:p>
@@ -576,11 +565,11 @@
             </w:r>
             <w:proofErr w:type="spellStart"/>
             <w:r>
-              <w:t>tm.descrição</w:t>
-            </w:r>
-            <w:proofErr w:type="spellEnd"/>
-            <w:r>
-              <w:t>=ENTRADA foi obtida</w:t>
+              <w:t>tm</w:t>
+            </w:r>
+            <w:proofErr w:type="spellEnd"/>
+            <w:r>
+              <w:t>.descrição=ENTRADA foi obtida</w:t>
             </w:r>
           </w:p>
           <w:p>
@@ -669,7 +658,7 @@
       <w:tblPr>
         <w:tblStyle w:val="Tabelacomgrade"/>
         <w:tblW w:w="0" w:type="auto"/>
-        <w:tblLook w:val="04A0" w:firstRow="1" w:lastRow="0" w:firstColumn="1" w:lastColumn="0" w:noHBand="0" w:noVBand="1"/>
+        <w:tblLook w:val="04A0"/>
       </w:tblPr>
       <w:tblGrid>
         <w:gridCol w:w="2075"/>
@@ -832,11 +821,11 @@
             </w:r>
             <w:proofErr w:type="spellStart"/>
             <w:r>
-              <w:t>u.tipo</w:t>
-            </w:r>
-            <w:proofErr w:type="spellEnd"/>
-            <w:r>
-              <w:t xml:space="preserve">=GESTOR, foi criada uma instância </w:t>
+              <w:t>u.tipo=GESTOR,</w:t>
+            </w:r>
+            <w:proofErr w:type="spellEnd"/>
+            <w:r>
+              <w:t xml:space="preserve"> foi criada uma instância </w:t>
             </w:r>
             <w:proofErr w:type="spellStart"/>
             <w:r>
@@ -895,7 +884,7 @@
       <w:tblPr>
         <w:tblStyle w:val="Tabelacomgrade"/>
         <w:tblW w:w="0" w:type="auto"/>
-        <w:tblLook w:val="04A0" w:firstRow="1" w:lastRow="0" w:firstColumn="1" w:lastColumn="0" w:noHBand="0" w:noVBand="1"/>
+        <w:tblLook w:val="04A0"/>
       </w:tblPr>
       <w:tblGrid>
         <w:gridCol w:w="2043"/>
@@ -1059,11 +1048,11 @@
             </w:r>
             <w:proofErr w:type="spellStart"/>
             <w:r>
-              <w:t>u.tipo</w:t>
-            </w:r>
-            <w:proofErr w:type="spellEnd"/>
-            <w:r>
-              <w:t xml:space="preserve">=GESTOR </w:t>
+              <w:t>u.tipo=GESTOR</w:t>
+            </w:r>
+            <w:proofErr w:type="spellEnd"/>
+            <w:r>
+              <w:t xml:space="preserve"> </w:t>
             </w:r>
             <w:proofErr w:type="spellStart"/>
             <w:r>
@@ -1087,11 +1076,11 @@
             </w:r>
             <w:proofErr w:type="spellStart"/>
             <w:r>
-              <w:t>u.tipo</w:t>
-            </w:r>
-            <w:proofErr w:type="spellEnd"/>
-            <w:r>
-              <w:t xml:space="preserve">&lt;&gt;GESTOR, a instância f de Funcionário associada a u foi </w:t>
+              <w:t>u.tipo&lt;&gt;GESTOR,</w:t>
+            </w:r>
+            <w:proofErr w:type="spellEnd"/>
+            <w:r>
+              <w:t xml:space="preserve"> a instância f de Funcionário associada a u foi </w:t>
             </w:r>
             <w:proofErr w:type="gramStart"/>
             <w:r>
@@ -1226,11 +1215,11 @@
       <w:tblPr>
         <w:tblStyle w:val="Tabelacomgrade"/>
         <w:tblW w:w="0" w:type="auto"/>
-        <w:tblLook w:val="04A0" w:firstRow="1" w:lastRow="0" w:firstColumn="1" w:lastColumn="0" w:noHBand="0" w:noVBand="1"/>
+        <w:tblLook w:val="04A0"/>
       </w:tblPr>
       <w:tblGrid>
-        <w:gridCol w:w="2042"/>
-        <w:gridCol w:w="6678"/>
+        <w:gridCol w:w="2055"/>
+        <w:gridCol w:w="6665"/>
       </w:tblGrid>
       <w:tr>
         <w:tc>
@@ -1369,7 +1358,7 @@
               <w:pStyle w:val="PargrafodaLista"/>
               <w:numPr>
                 <w:ilvl w:val="0"/>
-                <w:numId w:val="2"/>
+                <w:numId w:val="1"/>
               </w:numPr>
             </w:pPr>
             <w:r>
@@ -1384,11 +1373,11 @@
       <w:tblPr>
         <w:tblStyle w:val="Tabelacomgrade"/>
         <w:tblW w:w="0" w:type="auto"/>
-        <w:tblLook w:val="04A0" w:firstRow="1" w:lastRow="0" w:firstColumn="1" w:lastColumn="0" w:noHBand="0" w:noVBand="1"/>
+        <w:tblLook w:val="04A0"/>
       </w:tblPr>
       <w:tblGrid>
-        <w:gridCol w:w="1802"/>
-        <w:gridCol w:w="6918"/>
+        <w:gridCol w:w="1536"/>
+        <w:gridCol w:w="7184"/>
       </w:tblGrid>
       <w:tr>
         <w:tc>
@@ -1527,7 +1516,7 @@
               <w:pStyle w:val="PargrafodaLista"/>
               <w:numPr>
                 <w:ilvl w:val="0"/>
-                <w:numId w:val="2"/>
+                <w:numId w:val="1"/>
               </w:numPr>
             </w:pPr>
             <w:r>
@@ -1547,25 +1536,339 @@
               <w:pStyle w:val="PargrafodaLista"/>
               <w:numPr>
                 <w:ilvl w:val="0"/>
-                <w:numId w:val="2"/>
-              </w:numPr>
-            </w:pPr>
-            <w:r>
-              <w:t xml:space="preserve">Se v é instância de </w:t>
-            </w:r>
-            <w:proofErr w:type="spellStart"/>
+                <w:numId w:val="1"/>
+              </w:numPr>
+            </w:pPr>
+            <w:r>
+              <w:t>Uma variável libe</w:t>
+            </w:r>
+            <w:r>
+              <w:t xml:space="preserve">rado do tipo </w:t>
+            </w:r>
+            <w:proofErr w:type="spellStart"/>
+            <w:r>
+              <w:t>boolean</w:t>
+            </w:r>
+            <w:proofErr w:type="spellEnd"/>
+            <w:r>
+              <w:t xml:space="preserve"> foi criada com o valor </w:t>
+            </w:r>
+            <w:proofErr w:type="spellStart"/>
+            <w:r>
+              <w:t>true</w:t>
+            </w:r>
+            <w:proofErr w:type="spellEnd"/>
+            <w:r>
+              <w:t>.</w:t>
+            </w:r>
+          </w:p>
+          <w:p>
+            <w:pPr>
+              <w:ind w:left="360"/>
+              <w:rPr>
+                <w:rFonts w:ascii="Arial Narrow" w:hAnsi="Arial Narrow"/>
+                <w:i/>
+              </w:rPr>
+            </w:pPr>
+            <w:r>
+              <w:rPr>
+                <w:rFonts w:ascii="Arial Narrow" w:hAnsi="Arial Narrow"/>
+                <w:i/>
+              </w:rPr>
+              <w:t xml:space="preserve">// Veículo da empresa, liberado </w:t>
+            </w:r>
             <w:proofErr w:type="gramStart"/>
             <w:r>
+              <w:rPr>
+                <w:rFonts w:ascii="Arial Narrow" w:hAnsi="Arial Narrow"/>
+                <w:i/>
+              </w:rPr>
+              <w:t>automaticamente</w:t>
+            </w:r>
+            <w:proofErr w:type="gramEnd"/>
+          </w:p>
+          <w:p>
+            <w:pPr>
+              <w:pStyle w:val="PargrafodaLista"/>
+              <w:numPr>
+                <w:ilvl w:val="0"/>
+                <w:numId w:val="1"/>
+              </w:numPr>
+            </w:pPr>
+            <w:r>
+              <w:t xml:space="preserve">Se v </w:t>
+            </w:r>
+            <w:r>
+              <w:t>era</w:t>
+            </w:r>
+            <w:r>
+              <w:t xml:space="preserve"> instância de </w:t>
+            </w:r>
+            <w:proofErr w:type="spellStart"/>
+            <w:proofErr w:type="gramStart"/>
+            <w:r>
               <w:t>VeiculoEmpresa</w:t>
             </w:r>
             <w:proofErr w:type="spellEnd"/>
             <w:proofErr w:type="gramEnd"/>
             <w:r>
-              <w:t xml:space="preserve">, então retorna </w:t>
-            </w:r>
-            <w:proofErr w:type="spellStart"/>
-            <w:r>
-              <w:t>veiculoLiberado</w:t>
+              <w:t xml:space="preserve">, então </w:t>
+            </w:r>
+            <w:r>
+              <w:t>o sistema retornou</w:t>
+            </w:r>
+            <w:r>
+              <w:t xml:space="preserve"> </w:t>
+            </w:r>
+            <w:r>
+              <w:t>l</w:t>
+            </w:r>
+            <w:r>
+              <w:t>iberado;</w:t>
+            </w:r>
+          </w:p>
+          <w:p>
+            <w:pPr>
+              <w:pStyle w:val="PargrafodaLista"/>
+              <w:numPr>
+                <w:ilvl w:val="0"/>
+                <w:numId w:val="1"/>
+              </w:numPr>
+            </w:pPr>
+            <w:r>
+              <w:t xml:space="preserve">Se v </w:t>
+            </w:r>
+            <w:r>
+              <w:t>era</w:t>
+            </w:r>
+            <w:r>
+              <w:t xml:space="preserve"> instância de </w:t>
+            </w:r>
+            <w:proofErr w:type="spellStart"/>
+            <w:proofErr w:type="gramStart"/>
+            <w:r>
+              <w:t>VeiculoFuncionario</w:t>
+            </w:r>
+            <w:proofErr w:type="spellEnd"/>
+            <w:proofErr w:type="gramEnd"/>
+          </w:p>
+          <w:p>
+            <w:pPr>
+              <w:ind w:left="1080"/>
+              <w:rPr>
+                <w:rFonts w:ascii="Arial Narrow" w:hAnsi="Arial Narrow"/>
+              </w:rPr>
+            </w:pPr>
+            <w:r>
+              <w:rPr>
+                <w:rFonts w:ascii="Arial Narrow" w:hAnsi="Arial Narrow"/>
+              </w:rPr>
+              <w:t>// Verifica se o funcionário possui outro veículo</w:t>
+            </w:r>
+          </w:p>
+          <w:p>
+            <w:pPr>
+              <w:pStyle w:val="PargrafodaLista"/>
+              <w:numPr>
+                <w:ilvl w:val="1"/>
+                <w:numId w:val="1"/>
+              </w:numPr>
+            </w:pPr>
+            <w:r>
+              <w:t xml:space="preserve">A instância f de </w:t>
+            </w:r>
+            <w:proofErr w:type="spellStart"/>
+            <w:r>
+              <w:t>Funcionario</w:t>
+            </w:r>
+            <w:proofErr w:type="spellEnd"/>
+            <w:r>
+              <w:t xml:space="preserve"> associada a v foi obtida.</w:t>
+            </w:r>
+          </w:p>
+          <w:p>
+            <w:pPr>
+              <w:pStyle w:val="PargrafodaLista"/>
+              <w:numPr>
+                <w:ilvl w:val="1"/>
+                <w:numId w:val="1"/>
+              </w:numPr>
+            </w:pPr>
+            <w:r>
+              <w:t xml:space="preserve">Se existia outra instância </w:t>
+            </w:r>
+            <w:proofErr w:type="spellStart"/>
+            <w:r>
+              <w:t>vf</w:t>
+            </w:r>
+            <w:proofErr w:type="spellEnd"/>
+            <w:r>
+              <w:t xml:space="preserve"> de </w:t>
+            </w:r>
+            <w:proofErr w:type="spellStart"/>
+            <w:proofErr w:type="gramStart"/>
+            <w:r>
+              <w:t>VeiculoFuncionario</w:t>
+            </w:r>
+            <w:proofErr w:type="spellEnd"/>
+            <w:proofErr w:type="gramEnd"/>
+            <w:r>
+              <w:t xml:space="preserve"> onde </w:t>
+            </w:r>
+            <w:proofErr w:type="spellStart"/>
+            <w:r>
+              <w:t>vf</w:t>
+            </w:r>
+            <w:proofErr w:type="spellEnd"/>
+            <w:r>
+              <w:t>.</w:t>
+            </w:r>
+            <w:proofErr w:type="spellStart"/>
+            <w:r>
+              <w:t>funcionario</w:t>
+            </w:r>
+            <w:proofErr w:type="spellEnd"/>
+            <w:r>
+              <w:t xml:space="preserve"> = f</w:t>
+            </w:r>
+          </w:p>
+          <w:p>
+            <w:pPr>
+              <w:ind w:left="1800"/>
+              <w:rPr>
+                <w:rFonts w:ascii="Arial Narrow" w:hAnsi="Arial Narrow"/>
+              </w:rPr>
+            </w:pPr>
+            <w:r>
+              <w:rPr>
+                <w:rFonts w:ascii="Arial Narrow" w:hAnsi="Arial Narrow"/>
+              </w:rPr>
+              <w:t>// Verifica se o outro veículo está no estacionamento</w:t>
+            </w:r>
+          </w:p>
+          <w:p>
+            <w:pPr>
+              <w:pStyle w:val="PargrafodaLista"/>
+              <w:numPr>
+                <w:ilvl w:val="2"/>
+                <w:numId w:val="1"/>
+              </w:numPr>
+            </w:pPr>
+            <w:r>
+              <w:t xml:space="preserve">Se existia instância m de </w:t>
+            </w:r>
+            <w:proofErr w:type="spellStart"/>
+            <w:r>
+              <w:t>Movimentacao</w:t>
+            </w:r>
+            <w:proofErr w:type="spellEnd"/>
+            <w:r>
+              <w:t xml:space="preserve"> associada </w:t>
+            </w:r>
+            <w:proofErr w:type="gramStart"/>
+            <w:r>
+              <w:t>a</w:t>
+            </w:r>
+            <w:proofErr w:type="gramEnd"/>
+            <w:r>
+              <w:t xml:space="preserve"> </w:t>
+            </w:r>
+            <w:proofErr w:type="spellStart"/>
+            <w:r>
+              <w:t>vf</w:t>
+            </w:r>
+            <w:proofErr w:type="spellEnd"/>
+            <w:r>
+              <w:t xml:space="preserve">, onde </w:t>
+            </w:r>
+            <w:proofErr w:type="spellStart"/>
+            <w:r>
+              <w:t>m.dataHora</w:t>
+            </w:r>
+            <w:proofErr w:type="spellEnd"/>
+            <w:r>
+              <w:t xml:space="preserve"> pertencia à data atual</w:t>
+            </w:r>
+          </w:p>
+          <w:p>
+            <w:pPr>
+              <w:pStyle w:val="PargrafodaLista"/>
+              <w:numPr>
+                <w:ilvl w:val="3"/>
+                <w:numId w:val="1"/>
+              </w:numPr>
+            </w:pPr>
+            <w:r>
+              <w:t>Se</w:t>
+            </w:r>
+            <w:r>
+              <w:t xml:space="preserve"> a instância mais recente de m </w:t>
+            </w:r>
+            <w:r>
+              <w:t xml:space="preserve">possuía </w:t>
+            </w:r>
+            <w:proofErr w:type="spellStart"/>
+            <w:r>
+              <w:t>m.</w:t>
+            </w:r>
+            <w:proofErr w:type="gramStart"/>
+            <w:r>
+              <w:t>tipoMovimentacao</w:t>
+            </w:r>
+            <w:proofErr w:type="gramEnd"/>
+            <w:r>
+              <w:t>.descricao=ENTRADA,</w:t>
+            </w:r>
+            <w:proofErr w:type="spellEnd"/>
+            <w:r>
+              <w:t xml:space="preserve"> então o sistema retornou liberado = </w:t>
+            </w:r>
+            <w:proofErr w:type="spellStart"/>
+            <w:r>
+              <w:t>false</w:t>
+            </w:r>
+            <w:proofErr w:type="spellEnd"/>
+          </w:p>
+          <w:p>
+            <w:pPr>
+              <w:ind w:left="1800"/>
+            </w:pPr>
+          </w:p>
+          <w:p>
+            <w:pPr>
+              <w:ind w:left="1080"/>
+              <w:rPr>
+                <w:rFonts w:ascii="Arial Narrow" w:hAnsi="Arial Narrow"/>
+              </w:rPr>
+            </w:pPr>
+            <w:r>
+              <w:rPr>
+                <w:rFonts w:ascii="Arial Narrow" w:hAnsi="Arial Narrow"/>
+              </w:rPr>
+              <w:lastRenderedPageBreak/>
+              <w:t xml:space="preserve">// </w:t>
+            </w:r>
+            <w:r>
+              <w:rPr>
+                <w:rFonts w:ascii="Arial Narrow" w:hAnsi="Arial Narrow"/>
+              </w:rPr>
+              <w:t>Verifica se há vaga livre para funcionário</w:t>
+            </w:r>
+          </w:p>
+          <w:p>
+            <w:pPr>
+              <w:pStyle w:val="PargrafodaLista"/>
+              <w:numPr>
+                <w:ilvl w:val="1"/>
+                <w:numId w:val="1"/>
+              </w:numPr>
+            </w:pPr>
+            <w:r>
+              <w:t xml:space="preserve">Se </w:t>
+            </w:r>
+            <w:proofErr w:type="spellStart"/>
+            <w:r>
+              <w:t>f.deficiente</w:t>
             </w:r>
             <w:proofErr w:type="spellEnd"/>
             <w:r>
@@ -1573,286 +1876,126 @@
             </w:r>
             <w:proofErr w:type="spellStart"/>
             <w:r>
+              <w:t>false</w:t>
+            </w:r>
+            <w:proofErr w:type="spellEnd"/>
+          </w:p>
+          <w:p>
+            <w:pPr>
+              <w:pStyle w:val="PargrafodaLista"/>
+              <w:numPr>
+                <w:ilvl w:val="2"/>
+                <w:numId w:val="1"/>
+              </w:numPr>
+            </w:pPr>
+            <w:r>
+              <w:t xml:space="preserve">Se existia instância </w:t>
+            </w:r>
+            <w:proofErr w:type="spellStart"/>
+            <w:r>
+              <w:t>vg</w:t>
+            </w:r>
+            <w:proofErr w:type="spellEnd"/>
+            <w:r>
+              <w:t xml:space="preserve"> de Vaga onde </w:t>
+            </w:r>
+            <w:proofErr w:type="spellStart"/>
+            <w:proofErr w:type="gramStart"/>
+            <w:r>
+              <w:t>vg</w:t>
+            </w:r>
+            <w:proofErr w:type="spellEnd"/>
+            <w:r>
+              <w:t>.</w:t>
+            </w:r>
+            <w:proofErr w:type="spellStart"/>
+            <w:proofErr w:type="gramEnd"/>
+            <w:r>
+              <w:t>tipoVaga</w:t>
+            </w:r>
+            <w:proofErr w:type="spellEnd"/>
+            <w:r>
+              <w:t xml:space="preserve"> = FUNCIONARIO e </w:t>
+            </w:r>
+            <w:proofErr w:type="spellStart"/>
+            <w:r>
+              <w:t>vg</w:t>
+            </w:r>
+            <w:proofErr w:type="spellEnd"/>
+            <w:r>
+              <w:t xml:space="preserve">.livre = </w:t>
+            </w:r>
+            <w:proofErr w:type="spellStart"/>
+            <w:r>
               <w:t>true</w:t>
             </w:r>
             <w:proofErr w:type="spellEnd"/>
             <w:r>
-              <w:t>;</w:t>
-            </w:r>
-          </w:p>
-          <w:p>
-            <w:pPr>
-              <w:pStyle w:val="PargrafodaLista"/>
-              <w:numPr>
-                <w:ilvl w:val="0"/>
-                <w:numId w:val="2"/>
-              </w:numPr>
-            </w:pPr>
-            <w:r>
-              <w:t xml:space="preserve">Se v é instância de </w:t>
+              <w:t xml:space="preserve">, então o sistema retornou liberado = </w:t>
+            </w:r>
+            <w:proofErr w:type="spellStart"/>
+            <w:r>
+              <w:t>true</w:t>
+            </w:r>
+            <w:proofErr w:type="spellEnd"/>
+          </w:p>
+          <w:p>
+            <w:pPr>
+              <w:pStyle w:val="PargrafodaLista"/>
+              <w:numPr>
+                <w:ilvl w:val="2"/>
+                <w:numId w:val="1"/>
+              </w:numPr>
+            </w:pPr>
+            <w:r>
+              <w:t xml:space="preserve">Senão, o sistema retornou liberado = </w:t>
             </w:r>
             <w:proofErr w:type="spellStart"/>
             <w:proofErr w:type="gramStart"/>
             <w:r>
-              <w:t>VeiculoFuncionario</w:t>
+              <w:t>false</w:t>
             </w:r>
             <w:proofErr w:type="spellEnd"/>
             <w:proofErr w:type="gramEnd"/>
           </w:p>
           <w:p>
             <w:pPr>
+              <w:ind w:left="1080"/>
+              <w:rPr>
+                <w:rFonts w:ascii="Arial Narrow" w:hAnsi="Arial Narrow"/>
+              </w:rPr>
+            </w:pPr>
+            <w:r>
+              <w:rPr>
+                <w:rFonts w:ascii="Arial Narrow" w:hAnsi="Arial Narrow"/>
+              </w:rPr>
+              <w:t xml:space="preserve">// Caso seja deficiente, não é preciso verificar se há vaga </w:t>
+            </w:r>
+            <w:proofErr w:type="gramStart"/>
+            <w:r>
+              <w:rPr>
+                <w:rFonts w:ascii="Arial Narrow" w:hAnsi="Arial Narrow"/>
+              </w:rPr>
+              <w:t>livre</w:t>
+            </w:r>
+            <w:proofErr w:type="gramEnd"/>
+          </w:p>
+          <w:p>
+            <w:pPr>
               <w:pStyle w:val="PargrafodaLista"/>
               <w:numPr>
                 <w:ilvl w:val="1"/>
-                <w:numId w:val="2"/>
-              </w:numPr>
-            </w:pPr>
-            <w:r>
-              <w:t xml:space="preserve">A instância f de </w:t>
-            </w:r>
-            <w:proofErr w:type="spellStart"/>
-            <w:r>
-              <w:t>Funcionario</w:t>
-            </w:r>
-            <w:proofErr w:type="spellEnd"/>
-            <w:r>
-              <w:t xml:space="preserve"> associada a v foi obtida.</w:t>
-            </w:r>
-          </w:p>
-          <w:p>
-            <w:pPr>
-              <w:pStyle w:val="PargrafodaLista"/>
-              <w:numPr>
-                <w:ilvl w:val="1"/>
-                <w:numId w:val="2"/>
-              </w:numPr>
-            </w:pPr>
-            <w:r>
-              <w:t xml:space="preserve">A outra instância </w:t>
-            </w:r>
-            <w:proofErr w:type="spellStart"/>
-            <w:r>
-              <w:t>vf</w:t>
-            </w:r>
-            <w:proofErr w:type="spellEnd"/>
-            <w:r>
-              <w:t xml:space="preserve"> </w:t>
-            </w:r>
-            <w:proofErr w:type="spellStart"/>
-            <w:proofErr w:type="gramStart"/>
-            <w:r>
-              <w:t>deVeiculoFuncionario</w:t>
-            </w:r>
-            <w:proofErr w:type="spellEnd"/>
-            <w:proofErr w:type="gramEnd"/>
-            <w:r>
-              <w:t xml:space="preserve">, onde </w:t>
-            </w:r>
-            <w:proofErr w:type="spellStart"/>
-            <w:r>
-              <w:t>vf.funcionario</w:t>
-            </w:r>
-            <w:proofErr w:type="spellEnd"/>
-            <w:r>
-              <w:t xml:space="preserve"> = f foi obtida (caso exista).</w:t>
-            </w:r>
-          </w:p>
-          <w:p>
-            <w:pPr>
-              <w:pStyle w:val="PargrafodaLista"/>
-              <w:numPr>
-                <w:ilvl w:val="1"/>
-                <w:numId w:val="2"/>
-              </w:numPr>
-            </w:pPr>
-            <w:r>
-              <w:t xml:space="preserve">O sistema verificou que não existe instância m de </w:t>
-            </w:r>
-            <w:proofErr w:type="spellStart"/>
-            <w:r>
-              <w:t>Movimentacao</w:t>
-            </w:r>
-            <w:proofErr w:type="spellEnd"/>
-            <w:r>
-              <w:t xml:space="preserve"> associada </w:t>
-            </w:r>
-            <w:proofErr w:type="gramStart"/>
-            <w:r>
-              <w:t>a</w:t>
-            </w:r>
-            <w:proofErr w:type="gramEnd"/>
-            <w:r>
-              <w:t xml:space="preserve"> </w:t>
-            </w:r>
-            <w:proofErr w:type="spellStart"/>
-            <w:r>
-              <w:t>vf</w:t>
-            </w:r>
-            <w:proofErr w:type="spellEnd"/>
-            <w:r>
-              <w:t xml:space="preserve">, onde </w:t>
-            </w:r>
-            <w:proofErr w:type="spellStart"/>
-            <w:r>
-              <w:t>m.dataHora</w:t>
-            </w:r>
-            <w:proofErr w:type="spellEnd"/>
-            <w:r>
-              <w:t xml:space="preserve"> pertence à data atual, e m.tipoMovimentacao.descricao</w:t>
-            </w:r>
-            <w:bookmarkStart w:id="0" w:name="_GoBack"/>
-            <w:bookmarkEnd w:id="0"/>
-            <w:r>
-              <w:t xml:space="preserve"> = ENTRADA</w:t>
-            </w:r>
-          </w:p>
-          <w:p>
-            <w:pPr>
-              <w:pStyle w:val="PargrafodaLista"/>
-              <w:numPr>
-                <w:ilvl w:val="1"/>
-                <w:numId w:val="2"/>
-              </w:numPr>
-            </w:pPr>
-            <w:r>
-              <w:t xml:space="preserve">Se </w:t>
-            </w:r>
-            <w:proofErr w:type="spellStart"/>
-            <w:r>
-              <w:t>f.deficiente</w:t>
-            </w:r>
-            <w:proofErr w:type="spellEnd"/>
-            <w:r>
-              <w:t xml:space="preserve"> = false</w:t>
-            </w:r>
-          </w:p>
-          <w:p>
-            <w:pPr>
-              <w:pStyle w:val="PargrafodaLista"/>
-              <w:numPr>
-                <w:ilvl w:val="2"/>
-                <w:numId w:val="2"/>
-              </w:numPr>
-            </w:pPr>
-            <w:r>
-              <w:t xml:space="preserve">Se existe pelo menos uma instância v de Vaga onde </w:t>
-            </w:r>
-            <w:proofErr w:type="spellStart"/>
-            <w:r>
-              <w:t>v.</w:t>
-            </w:r>
-            <w:proofErr w:type="gramStart"/>
-            <w:r>
-              <w:t>tipoVaga</w:t>
-            </w:r>
-            <w:proofErr w:type="gramEnd"/>
-            <w:r>
-              <w:t>.descVaga</w:t>
-            </w:r>
-            <w:proofErr w:type="spellEnd"/>
-            <w:r>
-              <w:t xml:space="preserve"> = FUNCIONARIO e </w:t>
-            </w:r>
-            <w:proofErr w:type="spellStart"/>
-            <w:r>
-              <w:t>v.livre</w:t>
-            </w:r>
-            <w:proofErr w:type="spellEnd"/>
-            <w:r>
-              <w:t>=</w:t>
+                <w:numId w:val="1"/>
+              </w:numPr>
+            </w:pPr>
+            <w:r>
+              <w:t xml:space="preserve">Senão, o sistema retornou liberado = </w:t>
             </w:r>
             <w:proofErr w:type="spellStart"/>
             <w:r>
               <w:t>true</w:t>
             </w:r>
             <w:proofErr w:type="spellEnd"/>
-            <w:r>
-              <w:t xml:space="preserve">, então </w:t>
-            </w:r>
-            <w:proofErr w:type="spellStart"/>
-            <w:r>
-              <w:t>veiculoLiberado</w:t>
-            </w:r>
-            <w:proofErr w:type="spellEnd"/>
-            <w:r>
-              <w:t xml:space="preserve"> = </w:t>
-            </w:r>
-            <w:proofErr w:type="spellStart"/>
-            <w:r>
-              <w:t>true</w:t>
-            </w:r>
-            <w:proofErr w:type="spellEnd"/>
-            <w:r>
-              <w:t>;</w:t>
-            </w:r>
-          </w:p>
-          <w:p>
-            <w:pPr>
-              <w:pStyle w:val="PargrafodaLista"/>
-              <w:numPr>
-                <w:ilvl w:val="2"/>
-                <w:numId w:val="2"/>
-              </w:numPr>
-            </w:pPr>
-            <w:r>
-              <w:t xml:space="preserve">Senão, </w:t>
-            </w:r>
-            <w:proofErr w:type="spellStart"/>
-            <w:proofErr w:type="gramStart"/>
-            <w:r>
-              <w:t>veiculoLiberado</w:t>
-            </w:r>
-            <w:proofErr w:type="spellEnd"/>
-            <w:proofErr w:type="gramEnd"/>
-            <w:r>
-              <w:t xml:space="preserve"> = false</w:t>
-            </w:r>
-          </w:p>
-          <w:p>
-            <w:pPr>
-              <w:pStyle w:val="PargrafodaLista"/>
-              <w:numPr>
-                <w:ilvl w:val="1"/>
-                <w:numId w:val="2"/>
-              </w:numPr>
-            </w:pPr>
-            <w:r>
-              <w:t xml:space="preserve">Se </w:t>
-            </w:r>
-            <w:proofErr w:type="spellStart"/>
-            <w:r>
-              <w:t>f.deficiente</w:t>
-            </w:r>
-            <w:proofErr w:type="spellEnd"/>
-            <w:r>
-              <w:t xml:space="preserve"> = </w:t>
-            </w:r>
-            <w:proofErr w:type="spellStart"/>
-            <w:r>
-              <w:t>true</w:t>
-            </w:r>
-            <w:proofErr w:type="spellEnd"/>
-            <w:r>
-              <w:t xml:space="preserve">, </w:t>
-            </w:r>
-            <w:proofErr w:type="spellStart"/>
-            <w:proofErr w:type="gramStart"/>
-            <w:r>
-              <w:t>veiculoLiberado</w:t>
-            </w:r>
-            <w:proofErr w:type="spellEnd"/>
-            <w:proofErr w:type="gramEnd"/>
-            <w:r>
-              <w:t xml:space="preserve"> = </w:t>
-            </w:r>
-            <w:proofErr w:type="spellStart"/>
-            <w:r>
-              <w:t>true</w:t>
-            </w:r>
-            <w:proofErr w:type="spellEnd"/>
-            <w:r>
-              <w:t>.</w:t>
-            </w:r>
           </w:p>
         </w:tc>
       </w:tr>
@@ -1869,7 +2012,7 @@
 </file>
 
 <file path=word/numbering.xml><?xml version="1.0" encoding="utf-8"?>
-<w:numbering xmlns:wpc="http://schemas.microsoft.com/office/word/2010/wordprocessingCanvas" xmlns:mc="http://schemas.openxmlformats.org/markup-compatibility/2006" xmlns:o="urn:schemas-microsoft-com:office:office" xmlns:r="http://schemas.openxmlformats.org/officeDocument/2006/relationships" xmlns:m="http://schemas.openxmlformats.org/officeDocument/2006/math" xmlns:v="urn:schemas-microsoft-com:vml" xmlns:wp14="http://schemas.microsoft.com/office/word/2010/wordprocessingDrawing" xmlns:wp="http://schemas.openxmlformats.org/drawingml/2006/wordprocessingDrawing" xmlns:w10="urn:schemas-microsoft-com:office:word" xmlns:w="http://schemas.openxmlformats.org/wordprocessingml/2006/main" xmlns:w14="http://schemas.microsoft.com/office/word/2010/wordml" xmlns:wpg="http://schemas.microsoft.com/office/word/2010/wordprocessingGroup" xmlns:wpi="http://schemas.microsoft.com/office/word/2010/wordprocessingInk" xmlns:wne="http://schemas.microsoft.com/office/word/2006/wordml" xmlns:wps="http://schemas.microsoft.com/office/word/2010/wordprocessingShape" mc:Ignorable="w14 wp14">
+<w:numbering xmlns:ve="http://schemas.openxmlformats.org/markup-compatibility/2006" xmlns:o="urn:schemas-microsoft-com:office:office" xmlns:r="http://schemas.openxmlformats.org/officeDocument/2006/relationships" xmlns:m="http://schemas.openxmlformats.org/officeDocument/2006/math" xmlns:v="urn:schemas-microsoft-com:vml" xmlns:wp="http://schemas.openxmlformats.org/drawingml/2006/wordprocessingDrawing" xmlns:w10="urn:schemas-microsoft-com:office:word" xmlns:w="http://schemas.openxmlformats.org/wordprocessingml/2006/main" xmlns:wne="http://schemas.microsoft.com/office/word/2006/wordml">
   <w:abstractNum w:abstractNumId="0">
     <w:nsid w:val="1602036A"/>
     <w:multiLevelType w:val="hybridMultilevel"/>
@@ -2023,7 +2166,7 @@
         <w:rFonts w:ascii="Wingdings" w:hAnsi="Wingdings" w:hint="default"/>
       </w:rPr>
     </w:lvl>
-    <w:lvl w:ilvl="3" w:tplc="04160001" w:tentative="1">
+    <w:lvl w:ilvl="3" w:tplc="04160001">
       <w:start w:val="1"/>
       <w:numFmt w:val="bullet"/>
       <w:lvlText w:val=""/>
@@ -2090,6 +2233,119 @@
       <w:lvlJc w:val="left"/>
       <w:pPr>
         <w:ind w:left="6480" w:hanging="360"/>
+      </w:pPr>
+      <w:rPr>
+        <w:rFonts w:ascii="Wingdings" w:hAnsi="Wingdings" w:hint="default"/>
+      </w:rPr>
+    </w:lvl>
+  </w:abstractNum>
+  <w:abstractNum w:abstractNumId="2">
+    <w:nsid w:val="34FD01C8"/>
+    <w:multiLevelType w:val="hybridMultilevel"/>
+    <w:tmpl w:val="EC62293E"/>
+    <w:lvl w:ilvl="0" w:tplc="04160001">
+      <w:start w:val="1"/>
+      <w:numFmt w:val="bullet"/>
+      <w:lvlText w:val=""/>
+      <w:lvlJc w:val="left"/>
+      <w:pPr>
+        <w:ind w:left="1800" w:hanging="360"/>
+      </w:pPr>
+      <w:rPr>
+        <w:rFonts w:ascii="Symbol" w:hAnsi="Symbol" w:hint="default"/>
+      </w:rPr>
+    </w:lvl>
+    <w:lvl w:ilvl="1" w:tplc="04160003" w:tentative="1">
+      <w:start w:val="1"/>
+      <w:numFmt w:val="bullet"/>
+      <w:lvlText w:val="o"/>
+      <w:lvlJc w:val="left"/>
+      <w:pPr>
+        <w:ind w:left="2520" w:hanging="360"/>
+      </w:pPr>
+      <w:rPr>
+        <w:rFonts w:ascii="Courier New" w:hAnsi="Courier New" w:cs="Courier New" w:hint="default"/>
+      </w:rPr>
+    </w:lvl>
+    <w:lvl w:ilvl="2" w:tplc="04160005" w:tentative="1">
+      <w:start w:val="1"/>
+      <w:numFmt w:val="bullet"/>
+      <w:lvlText w:val=""/>
+      <w:lvlJc w:val="left"/>
+      <w:pPr>
+        <w:ind w:left="3240" w:hanging="360"/>
+      </w:pPr>
+      <w:rPr>
+        <w:rFonts w:ascii="Wingdings" w:hAnsi="Wingdings" w:hint="default"/>
+      </w:rPr>
+    </w:lvl>
+    <w:lvl w:ilvl="3" w:tplc="04160001" w:tentative="1">
+      <w:start w:val="1"/>
+      <w:numFmt w:val="bullet"/>
+      <w:lvlText w:val=""/>
+      <w:lvlJc w:val="left"/>
+      <w:pPr>
+        <w:ind w:left="3960" w:hanging="360"/>
+      </w:pPr>
+      <w:rPr>
+        <w:rFonts w:ascii="Symbol" w:hAnsi="Symbol" w:hint="default"/>
+      </w:rPr>
+    </w:lvl>
+    <w:lvl w:ilvl="4" w:tplc="04160003" w:tentative="1">
+      <w:start w:val="1"/>
+      <w:numFmt w:val="bullet"/>
+      <w:lvlText w:val="o"/>
+      <w:lvlJc w:val="left"/>
+      <w:pPr>
+        <w:ind w:left="4680" w:hanging="360"/>
+      </w:pPr>
+      <w:rPr>
+        <w:rFonts w:ascii="Courier New" w:hAnsi="Courier New" w:cs="Courier New" w:hint="default"/>
+      </w:rPr>
+    </w:lvl>
+    <w:lvl w:ilvl="5" w:tplc="04160005" w:tentative="1">
+      <w:start w:val="1"/>
+      <w:numFmt w:val="bullet"/>
+      <w:lvlText w:val=""/>
+      <w:lvlJc w:val="left"/>
+      <w:pPr>
+        <w:ind w:left="5400" w:hanging="360"/>
+      </w:pPr>
+      <w:rPr>
+        <w:rFonts w:ascii="Wingdings" w:hAnsi="Wingdings" w:hint="default"/>
+      </w:rPr>
+    </w:lvl>
+    <w:lvl w:ilvl="6" w:tplc="04160001" w:tentative="1">
+      <w:start w:val="1"/>
+      <w:numFmt w:val="bullet"/>
+      <w:lvlText w:val=""/>
+      <w:lvlJc w:val="left"/>
+      <w:pPr>
+        <w:ind w:left="6120" w:hanging="360"/>
+      </w:pPr>
+      <w:rPr>
+        <w:rFonts w:ascii="Symbol" w:hAnsi="Symbol" w:hint="default"/>
+      </w:rPr>
+    </w:lvl>
+    <w:lvl w:ilvl="7" w:tplc="04160003" w:tentative="1">
+      <w:start w:val="1"/>
+      <w:numFmt w:val="bullet"/>
+      <w:lvlText w:val="o"/>
+      <w:lvlJc w:val="left"/>
+      <w:pPr>
+        <w:ind w:left="6840" w:hanging="360"/>
+      </w:pPr>
+      <w:rPr>
+        <w:rFonts w:ascii="Courier New" w:hAnsi="Courier New" w:cs="Courier New" w:hint="default"/>
+      </w:rPr>
+    </w:lvl>
+    <w:lvl w:ilvl="8" w:tplc="04160005" w:tentative="1">
+      <w:start w:val="1"/>
+      <w:numFmt w:val="bullet"/>
+      <w:lvlText w:val=""/>
+      <w:lvlJc w:val="left"/>
+      <w:pPr>
+        <w:ind w:left="7560" w:hanging="360"/>
       </w:pPr>
       <w:rPr>
         <w:rFonts w:ascii="Wingdings" w:hAnsi="Wingdings" w:hint="default"/>
@@ -2102,11 +2358,14 @@
   <w:num w:numId="2">
     <w:abstractNumId w:val="0"/>
   </w:num>
+  <w:num w:numId="3">
+    <w:abstractNumId w:val="2"/>
+  </w:num>
 </w:numbering>
 </file>
 
 <file path=word/styles.xml><?xml version="1.0" encoding="utf-8"?>
-<w:styles xmlns:mc="http://schemas.openxmlformats.org/markup-compatibility/2006" xmlns:r="http://schemas.openxmlformats.org/officeDocument/2006/relationships" xmlns:w="http://schemas.openxmlformats.org/wordprocessingml/2006/main" xmlns:w14="http://schemas.microsoft.com/office/word/2010/wordml" mc:Ignorable="w14">
+<w:styles xmlns:r="http://schemas.openxmlformats.org/officeDocument/2006/relationships" xmlns:w="http://schemas.openxmlformats.org/wordprocessingml/2006/main">
   <w:docDefaults>
     <w:rPrDefault>
       <w:rPr>
@@ -2282,6 +2541,7 @@
     <w:uiPriority w:val="99"/>
     <w:semiHidden/>
     <w:unhideWhenUsed/>
+    <w:qFormat/>
     <w:tblPr>
       <w:tblInd w:w="0" w:type="dxa"/>
       <w:tblCellMar>

</xml_diff>